<commit_message>
Adding word doc file
</commit_message>
<xml_diff>
--- a/C5S7FM_0210/Orosz.docx
+++ b/C5S7FM_0210/Orosz.docx
@@ -8,7 +8,7 @@
           <w:noProof/>
         </w:rPr>
         <w:drawing>
-          <wp:inline distT="0" distB="0" distL="0" distR="0" wp14:anchorId="452ECD35" wp14:editId="2DC6E9FD">
+          <wp:inline distT="0" distB="0" distL="0" distR="0" wp14:anchorId="444128A5" wp14:editId="2E0A9C5A">
             <wp:extent cx="5943600" cy="3343275"/>
             <wp:effectExtent l="0" t="0" r="0" b="9525"/>
             <wp:docPr id="1" name="Kép 1"/>
@@ -48,10 +48,10 @@
           <w:noProof/>
         </w:rPr>
         <w:drawing>
-          <wp:inline distT="0" distB="0" distL="0" distR="0" wp14:anchorId="73D2F6FB" wp14:editId="467EDFBB">
+          <wp:inline distT="0" distB="0" distL="0" distR="0" wp14:anchorId="13770DB0" wp14:editId="02783CC1">
             <wp:extent cx="5943600" cy="3343275"/>
             <wp:effectExtent l="0" t="0" r="0" b="9525"/>
-            <wp:docPr id="3" name="Kép 3"/>
+            <wp:docPr id="2" name="Kép 2"/>
             <wp:cNvGraphicFramePr>
               <a:graphicFrameLocks xmlns:a="http://schemas.openxmlformats.org/drawingml/2006/main" noChangeAspect="1"/>
             </wp:cNvGraphicFramePr>

</xml_diff>